<commit_message>
Updated pdf resume with packages
</commit_message>
<xml_diff>
--- a/resume/Josiah Davis Resume.docx
+++ b/resume/Josiah Davis Resume.docx
@@ -190,21 +190,12 @@
           <w:sz w:val="18"/>
         </w:rPr>
       </w:pPr>
-      <w:proofErr w:type="gramStart"/>
-      <w:r>
-        <w:rPr>
-          <w:rFonts w:ascii="Tahoma" w:hAnsi="Tahoma" w:cs="Tahoma"/>
-          <w:sz w:val="18"/>
-        </w:rPr>
-        <w:t>Co-instructor for the 66-hour course on Data Science.</w:t>
-      </w:r>
-      <w:proofErr w:type="gramEnd"/>
-      <w:r>
-        <w:rPr>
-          <w:rFonts w:ascii="Tahoma" w:hAnsi="Tahoma" w:cs="Tahoma"/>
-          <w:sz w:val="18"/>
-        </w:rPr>
-        <w:t xml:space="preserve"> Course covers complete data science pipeline with a focus on predictive analytics in Python.</w:t>
+      <w:r>
+        <w:rPr>
+          <w:rFonts w:ascii="Tahoma" w:hAnsi="Tahoma" w:cs="Tahoma"/>
+          <w:sz w:val="18"/>
+        </w:rPr>
+        <w:t>Co-instructor for the 66-hour course on Data Science. Course covers complete data science pipeline with a focus on predictive analytics in Python.</w:t>
       </w:r>
     </w:p>
     <w:p>
@@ -731,7 +722,6 @@
           <w:szCs w:val="18"/>
         </w:rPr>
       </w:pPr>
-      <w:proofErr w:type="spellStart"/>
       <w:r>
         <w:rPr>
           <w:rFonts w:ascii="Tahoma" w:hAnsi="Tahoma" w:cs="Tahoma"/>
@@ -740,7 +730,6 @@
         </w:rPr>
         <w:t>SlideRule</w:t>
       </w:r>
-      <w:proofErr w:type="spellEnd"/>
       <w:r>
         <w:rPr>
           <w:rFonts w:ascii="Tahoma" w:hAnsi="Tahoma" w:cs="Tahoma"/>
@@ -865,7 +854,6 @@
           <w:szCs w:val="18"/>
         </w:rPr>
       </w:pPr>
-      <w:proofErr w:type="gramStart"/>
       <w:r>
         <w:rPr>
           <w:rFonts w:ascii="Tahoma" w:hAnsi="Tahoma" w:cs="Tahoma"/>
@@ -890,7 +878,6 @@
         </w:rPr>
         <w:t>"Intro to Data Science" workshop, covering the entire data science pipeline in R.</w:t>
       </w:r>
-      <w:proofErr w:type="gramEnd"/>
     </w:p>
     <w:p>
       <w:pPr>
@@ -1007,23 +994,13 @@
           <w:szCs w:val="18"/>
         </w:rPr>
       </w:pPr>
-      <w:proofErr w:type="gramStart"/>
       <w:r>
         <w:rPr>
           <w:rFonts w:ascii="Tahoma" w:hAnsi="Tahoma" w:cs="Tahoma"/>
           <w:sz w:val="18"/>
           <w:szCs w:val="18"/>
         </w:rPr>
-        <w:t>Conducted analysis on the operational quality of the supply base for the Joint Strike Fighter (JSF) airframe.</w:t>
-      </w:r>
-      <w:proofErr w:type="gramEnd"/>
-      <w:r>
-        <w:rPr>
-          <w:rFonts w:ascii="Tahoma" w:hAnsi="Tahoma" w:cs="Tahoma"/>
-          <w:sz w:val="18"/>
-          <w:szCs w:val="18"/>
-        </w:rPr>
-        <w:t xml:space="preserve"> Authored major revision of manufacturing policy estimated to save 1,400 work hours annually (based on internal estimates).</w:t>
+        <w:t>Conducted analysis on the operational quality of the supply base for the Joint Strike Fighter (JSF) airframe. Authored major revision of manufacturing policy estimated to save 1,400 work hours annually (based on internal estimates).</w:t>
       </w:r>
     </w:p>
     <w:p>
@@ -1149,23 +1126,13 @@
           <w:szCs w:val="18"/>
         </w:rPr>
       </w:pPr>
-      <w:proofErr w:type="gramStart"/>
       <w:r>
         <w:rPr>
           <w:rFonts w:ascii="Tahoma" w:hAnsi="Tahoma" w:cs="Tahoma"/>
           <w:sz w:val="18"/>
           <w:szCs w:val="18"/>
         </w:rPr>
-        <w:t>Analyzed the costs and benefits associated with the construction of a dedicated return center for Johnson and Johnson's supply chain organization.</w:t>
-      </w:r>
-      <w:proofErr w:type="gramEnd"/>
-      <w:r>
-        <w:rPr>
-          <w:rFonts w:ascii="Tahoma" w:hAnsi="Tahoma" w:cs="Tahoma"/>
-          <w:sz w:val="18"/>
-          <w:szCs w:val="18"/>
-        </w:rPr>
-        <w:t xml:space="preserve"> Return center proposal was accepted on the basis of the analysis and is estimated to reduce costs by $3M annually</w:t>
+        <w:t>Analyzed the costs and benefits associated with the construction of a dedicated return center for Johnson and Johnson's supply chain organization. Return center proposal was accepted on the basis of the analysis and is estimated to reduce costs by $3M annually</w:t>
       </w:r>
       <w:r>
         <w:rPr>
@@ -1324,29 +1291,7 @@
                 <w:szCs w:val="20"/>
                 <w:shd w:val="clear" w:color="auto" w:fill="FFFFFF"/>
               </w:rPr>
-              <w:t xml:space="preserve">What </w:t>
-            </w:r>
-            <w:proofErr w:type="gramStart"/>
-            <w:r>
-              <w:rPr>
-                <w:rFonts w:ascii="Tahoma" w:hAnsi="Tahoma" w:cs="Tahoma"/>
-                <w:i/>
-                <w:sz w:val="18"/>
-                <w:szCs w:val="20"/>
-                <w:shd w:val="clear" w:color="auto" w:fill="FFFFFF"/>
-              </w:rPr>
-              <w:t>is</w:t>
-            </w:r>
-            <w:proofErr w:type="gramEnd"/>
-            <w:r>
-              <w:rPr>
-                <w:rFonts w:ascii="Tahoma" w:hAnsi="Tahoma" w:cs="Tahoma"/>
-                <w:i/>
-                <w:sz w:val="18"/>
-                <w:szCs w:val="20"/>
-                <w:shd w:val="clear" w:color="auto" w:fill="FFFFFF"/>
-              </w:rPr>
-              <w:t xml:space="preserve"> most impressive about Josiah is his genuine intellectual curiosity and his ability to solve complex problems in clever ways…. He'll make you love what you do just because he does too.</w:t>
+              <w:t>What is most impressive about Josiah is his genuine intellectual curiosity and his ability to solve complex problems in clever ways…. He'll make you love what you do just because he does too.</w:t>
             </w:r>
           </w:p>
         </w:tc>
@@ -2232,21 +2177,12 @@
                 <w:sz w:val="18"/>
               </w:rPr>
             </w:pPr>
-            <w:proofErr w:type="spellStart"/>
-            <w:r>
-              <w:rPr>
-                <w:rFonts w:ascii="Tahoma" w:hAnsi="Tahoma" w:cs="Tahoma"/>
-                <w:sz w:val="18"/>
-              </w:rPr>
-              <w:t>Scikit</w:t>
-            </w:r>
-            <w:proofErr w:type="spellEnd"/>
-            <w:r>
-              <w:rPr>
-                <w:rFonts w:ascii="Tahoma" w:hAnsi="Tahoma" w:cs="Tahoma"/>
-                <w:sz w:val="18"/>
-              </w:rPr>
-              <w:t>-learn</w:t>
+            <w:r>
+              <w:rPr>
+                <w:rFonts w:ascii="Tahoma" w:hAnsi="Tahoma" w:cs="Tahoma"/>
+                <w:sz w:val="18"/>
+              </w:rPr>
+              <w:t>Scikit-learn</w:t>
             </w:r>
             <w:r>
               <w:rPr>
@@ -2271,7 +2207,6 @@
                 <w:sz w:val="18"/>
               </w:rPr>
             </w:pPr>
-            <w:proofErr w:type="spellStart"/>
             <w:r>
               <w:rPr>
                 <w:rFonts w:ascii="Tahoma" w:hAnsi="Tahoma" w:cs="Tahoma"/>
@@ -2279,7 +2214,6 @@
               </w:rPr>
               <w:t>StatsModels</w:t>
             </w:r>
-            <w:proofErr w:type="spellEnd"/>
             <w:r>
               <w:rPr>
                 <w:rFonts w:ascii="Tahoma" w:hAnsi="Tahoma" w:cs="Tahoma"/>
@@ -2333,7 +2267,6 @@
                 <w:sz w:val="18"/>
               </w:rPr>
             </w:pPr>
-            <w:proofErr w:type="spellStart"/>
             <w:r>
               <w:rPr>
                 <w:rFonts w:ascii="Tahoma" w:hAnsi="Tahoma" w:cs="Tahoma"/>
@@ -2341,7 +2274,6 @@
               </w:rPr>
               <w:t>NumPy</w:t>
             </w:r>
-            <w:proofErr w:type="spellEnd"/>
             <w:r>
               <w:rPr>
                 <w:rFonts w:ascii="Tahoma" w:hAnsi="Tahoma" w:cs="Tahoma"/>
@@ -2365,7 +2297,6 @@
                 <w:sz w:val="18"/>
               </w:rPr>
             </w:pPr>
-            <w:proofErr w:type="spellStart"/>
             <w:r>
               <w:rPr>
                 <w:rFonts w:ascii="Tahoma" w:hAnsi="Tahoma" w:cs="Tahoma"/>
@@ -2373,7 +2304,6 @@
               </w:rPr>
               <w:t>Matplotlib</w:t>
             </w:r>
-            <w:proofErr w:type="spellEnd"/>
             <w:r>
               <w:rPr>
                 <w:rFonts w:ascii="Tahoma" w:hAnsi="Tahoma" w:cs="Tahoma"/>
@@ -2432,14 +2362,7 @@
                 <w:rFonts w:ascii="Tahoma" w:hAnsi="Tahoma" w:cs="Tahoma"/>
                 <w:sz w:val="18"/>
               </w:rPr>
-              <w:t>R</w:t>
-            </w:r>
-            <w:r>
-              <w:rPr>
-                <w:rFonts w:ascii="Tahoma" w:hAnsi="Tahoma" w:cs="Tahoma"/>
-                <w:sz w:val="18"/>
-              </w:rPr>
-              <w:t>equests</w:t>
+              <w:t>Requests</w:t>
             </w:r>
           </w:p>
           <w:p>
@@ -2504,21 +2427,12 @@
                 <w:sz w:val="18"/>
               </w:rPr>
             </w:pPr>
-            <w:proofErr w:type="spellStart"/>
-            <w:r>
-              <w:rPr>
-                <w:rFonts w:ascii="Tahoma" w:hAnsi="Tahoma" w:cs="Tahoma"/>
-                <w:sz w:val="18"/>
-              </w:rPr>
-              <w:t>dplyr</w:t>
-            </w:r>
-            <w:proofErr w:type="spellEnd"/>
-            <w:r>
-              <w:rPr>
-                <w:rFonts w:ascii="Tahoma" w:hAnsi="Tahoma" w:cs="Tahoma"/>
-                <w:sz w:val="18"/>
-              </w:rPr>
-              <w:t xml:space="preserve"> </w:t>
+            <w:r>
+              <w:rPr>
+                <w:rFonts w:ascii="Tahoma" w:hAnsi="Tahoma" w:cs="Tahoma"/>
+                <w:sz w:val="18"/>
+              </w:rPr>
+              <w:t xml:space="preserve">dplyr </w:t>
             </w:r>
           </w:p>
           <w:p>
@@ -2536,7 +2450,6 @@
                 <w:sz w:val="18"/>
               </w:rPr>
             </w:pPr>
-            <w:proofErr w:type="spellStart"/>
             <w:r>
               <w:rPr>
                 <w:rFonts w:ascii="Tahoma" w:hAnsi="Tahoma" w:cs="Tahoma"/>
@@ -2544,7 +2457,6 @@
               </w:rPr>
               <w:t>plyr</w:t>
             </w:r>
-            <w:proofErr w:type="spellEnd"/>
           </w:p>
           <w:p>
             <w:pPr>
@@ -2561,7 +2473,6 @@
                 <w:sz w:val="18"/>
               </w:rPr>
             </w:pPr>
-            <w:proofErr w:type="spellStart"/>
             <w:r>
               <w:rPr>
                 <w:rFonts w:ascii="Tahoma" w:hAnsi="Tahoma" w:cs="Tahoma"/>
@@ -2569,7 +2480,6 @@
               </w:rPr>
               <w:t>rpart</w:t>
             </w:r>
-            <w:proofErr w:type="spellEnd"/>
             <w:r>
               <w:rPr>
                 <w:rFonts w:ascii="Tahoma" w:hAnsi="Tahoma" w:cs="Tahoma"/>
@@ -2676,7 +2586,6 @@
                 <w:sz w:val="18"/>
               </w:rPr>
             </w:pPr>
-            <w:proofErr w:type="spellStart"/>
             <w:r>
               <w:rPr>
                 <w:rFonts w:ascii="Tahoma" w:hAnsi="Tahoma" w:cs="Tahoma"/>
@@ -2684,7 +2593,6 @@
               </w:rPr>
               <w:t>randomForest</w:t>
             </w:r>
-            <w:proofErr w:type="spellEnd"/>
             <w:r>
               <w:rPr>
                 <w:rFonts w:ascii="Tahoma" w:hAnsi="Tahoma" w:cs="Tahoma"/>
@@ -2791,37 +2699,19 @@
                 <w:sz w:val="18"/>
               </w:rPr>
             </w:pPr>
-            <w:proofErr w:type="spellStart"/>
-            <w:r>
-              <w:rPr>
-                <w:rFonts w:ascii="Tahoma" w:hAnsi="Tahoma" w:cs="Tahoma"/>
-                <w:sz w:val="18"/>
-              </w:rPr>
-              <w:t>Git</w:t>
-            </w:r>
-            <w:proofErr w:type="spellEnd"/>
-            <w:r>
-              <w:rPr>
-                <w:rFonts w:ascii="Tahoma" w:hAnsi="Tahoma" w:cs="Tahoma"/>
-                <w:sz w:val="18"/>
-              </w:rPr>
-              <w:t xml:space="preserve"> / </w:t>
-            </w:r>
-            <w:proofErr w:type="spellStart"/>
-            <w:r>
-              <w:rPr>
-                <w:rFonts w:ascii="Tahoma" w:hAnsi="Tahoma" w:cs="Tahoma"/>
-                <w:sz w:val="18"/>
-              </w:rPr>
-              <w:t>Github</w:t>
-            </w:r>
-            <w:proofErr w:type="spellEnd"/>
-            <w:r>
-              <w:rPr>
-                <w:rFonts w:ascii="Tahoma" w:hAnsi="Tahoma" w:cs="Tahoma"/>
-                <w:sz w:val="18"/>
-              </w:rPr>
-              <w:t xml:space="preserve"> </w:t>
+            <w:r>
+              <w:rPr>
+                <w:rFonts w:ascii="Tahoma" w:hAnsi="Tahoma" w:cs="Tahoma"/>
+                <w:sz w:val="18"/>
+              </w:rPr>
+              <w:t xml:space="preserve">Git / </w:t>
+            </w:r>
+            <w:r>
+              <w:rPr>
+                <w:rFonts w:ascii="Tahoma" w:hAnsi="Tahoma" w:cs="Tahoma"/>
+                <w:sz w:val="18"/>
+              </w:rPr>
+              <w:t xml:space="preserve">Github </w:t>
             </w:r>
             <w:r>
               <w:rPr>
@@ -2846,21 +2736,12 @@
                 <w:sz w:val="18"/>
               </w:rPr>
             </w:pPr>
-            <w:proofErr w:type="spellStart"/>
-            <w:r>
-              <w:rPr>
-                <w:rFonts w:ascii="Tahoma" w:hAnsi="Tahoma" w:cs="Tahoma"/>
-                <w:sz w:val="18"/>
-              </w:rPr>
-              <w:t>Matlab</w:t>
-            </w:r>
-            <w:proofErr w:type="spellEnd"/>
-            <w:r>
-              <w:rPr>
-                <w:rFonts w:ascii="Tahoma" w:hAnsi="Tahoma" w:cs="Tahoma"/>
-                <w:sz w:val="18"/>
-              </w:rPr>
-              <w:t xml:space="preserve"> </w:t>
+            <w:r>
+              <w:rPr>
+                <w:rFonts w:ascii="Tahoma" w:hAnsi="Tahoma" w:cs="Tahoma"/>
+                <w:sz w:val="18"/>
+              </w:rPr>
+              <w:t xml:space="preserve">Matlab </w:t>
             </w:r>
             <w:r>
               <w:rPr>
@@ -2913,8 +2794,10 @@
                 <w:rFonts w:ascii="Tahoma" w:hAnsi="Tahoma" w:cs="Tahoma"/>
                 <w:sz w:val="18"/>
               </w:rPr>
-              <w:t>SAS</w:t>
-            </w:r>
+              <w:t>SQL</w:t>
+            </w:r>
+            <w:bookmarkStart w:id="0" w:name="_GoBack"/>
+            <w:bookmarkEnd w:id="0"/>
           </w:p>
         </w:tc>
       </w:tr>
@@ -3066,8 +2949,6 @@
         </w:rPr>
         <w:t>.</w:t>
       </w:r>
-      <w:bookmarkStart w:id="0" w:name="_GoBack"/>
-      <w:bookmarkEnd w:id="0"/>
     </w:p>
     <w:p>
       <w:pPr>
@@ -5854,7 +5735,7 @@
 </file>
 
 <file path=customXml/itemProps1.xml><?xml version="1.0" encoding="utf-8"?>
-<ds:datastoreItem xmlns:ds="http://schemas.openxmlformats.org/officeDocument/2006/customXml" ds:itemID="{A7948308-BD8F-4D32-8C78-57A9A7F3AC7D}">
+<ds:datastoreItem xmlns:ds="http://schemas.openxmlformats.org/officeDocument/2006/customXml" ds:itemID="{EAEFEA30-DF13-4479-872E-81BDC643A83A}">
   <ds:schemaRefs>
     <ds:schemaRef ds:uri="http://schemas.openxmlformats.org/officeDocument/2006/bibliography"/>
   </ds:schemaRefs>

</xml_diff>

<commit_message>
Reorginization of skills section
</commit_message>
<xml_diff>
--- a/resume/Josiah Davis Resume.docx
+++ b/resume/Josiah Davis Resume.docx
@@ -190,12 +190,21 @@
           <w:sz w:val="18"/>
         </w:rPr>
       </w:pPr>
-      <w:r>
-        <w:rPr>
-          <w:rFonts w:ascii="Tahoma" w:hAnsi="Tahoma" w:cs="Tahoma"/>
-          <w:sz w:val="18"/>
-        </w:rPr>
-        <w:t>Co-instructor for the 66-hour course on Data Science. Course covers complete data science pipeline with a focus on predictive analytics in Python.</w:t>
+      <w:proofErr w:type="gramStart"/>
+      <w:r>
+        <w:rPr>
+          <w:rFonts w:ascii="Tahoma" w:hAnsi="Tahoma" w:cs="Tahoma"/>
+          <w:sz w:val="18"/>
+        </w:rPr>
+        <w:t>Co-instructor for the 66-hour course on Data Science.</w:t>
+      </w:r>
+      <w:proofErr w:type="gramEnd"/>
+      <w:r>
+        <w:rPr>
+          <w:rFonts w:ascii="Tahoma" w:hAnsi="Tahoma" w:cs="Tahoma"/>
+          <w:sz w:val="18"/>
+        </w:rPr>
+        <w:t xml:space="preserve"> Course covers complete data science pipeline with a focus on predictive analytics in Python.</w:t>
       </w:r>
     </w:p>
     <w:p>
@@ -722,6 +731,7 @@
           <w:szCs w:val="18"/>
         </w:rPr>
       </w:pPr>
+      <w:proofErr w:type="spellStart"/>
       <w:r>
         <w:rPr>
           <w:rFonts w:ascii="Tahoma" w:hAnsi="Tahoma" w:cs="Tahoma"/>
@@ -730,6 +740,7 @@
         </w:rPr>
         <w:t>SlideRule</w:t>
       </w:r>
+      <w:proofErr w:type="spellEnd"/>
       <w:r>
         <w:rPr>
           <w:rFonts w:ascii="Tahoma" w:hAnsi="Tahoma" w:cs="Tahoma"/>
@@ -854,6 +865,7 @@
           <w:szCs w:val="18"/>
         </w:rPr>
       </w:pPr>
+      <w:proofErr w:type="gramStart"/>
       <w:r>
         <w:rPr>
           <w:rFonts w:ascii="Tahoma" w:hAnsi="Tahoma" w:cs="Tahoma"/>
@@ -878,6 +890,7 @@
         </w:rPr>
         <w:t>"Intro to Data Science" workshop, covering the entire data science pipeline in R.</w:t>
       </w:r>
+      <w:proofErr w:type="gramEnd"/>
     </w:p>
     <w:p>
       <w:pPr>
@@ -994,13 +1007,23 @@
           <w:szCs w:val="18"/>
         </w:rPr>
       </w:pPr>
+      <w:proofErr w:type="gramStart"/>
       <w:r>
         <w:rPr>
           <w:rFonts w:ascii="Tahoma" w:hAnsi="Tahoma" w:cs="Tahoma"/>
           <w:sz w:val="18"/>
           <w:szCs w:val="18"/>
         </w:rPr>
-        <w:t>Conducted analysis on the operational quality of the supply base for the Joint Strike Fighter (JSF) airframe. Authored major revision of manufacturing policy estimated to save 1,400 work hours annually (based on internal estimates).</w:t>
+        <w:t>Conducted analysis on the operational quality of the supply base for the Joint Strike Fighter (JSF) airframe.</w:t>
+      </w:r>
+      <w:proofErr w:type="gramEnd"/>
+      <w:r>
+        <w:rPr>
+          <w:rFonts w:ascii="Tahoma" w:hAnsi="Tahoma" w:cs="Tahoma"/>
+          <w:sz w:val="18"/>
+          <w:szCs w:val="18"/>
+        </w:rPr>
+        <w:t xml:space="preserve"> Authored major revision of manufacturing policy estimated to save 1,400 work hours annually (based on internal estimates).</w:t>
       </w:r>
     </w:p>
     <w:p>
@@ -1126,13 +1149,23 @@
           <w:szCs w:val="18"/>
         </w:rPr>
       </w:pPr>
+      <w:proofErr w:type="gramStart"/>
       <w:r>
         <w:rPr>
           <w:rFonts w:ascii="Tahoma" w:hAnsi="Tahoma" w:cs="Tahoma"/>
           <w:sz w:val="18"/>
           <w:szCs w:val="18"/>
         </w:rPr>
-        <w:t>Analyzed the costs and benefits associated with the construction of a dedicated return center for Johnson and Johnson's supply chain organization. Return center proposal was accepted on the basis of the analysis and is estimated to reduce costs by $3M annually</w:t>
+        <w:t>Analyzed the costs and benefits associated with the construction of a dedicated return center for Johnson and Johnson's supply chain organization.</w:t>
+      </w:r>
+      <w:proofErr w:type="gramEnd"/>
+      <w:r>
+        <w:rPr>
+          <w:rFonts w:ascii="Tahoma" w:hAnsi="Tahoma" w:cs="Tahoma"/>
+          <w:sz w:val="18"/>
+          <w:szCs w:val="18"/>
+        </w:rPr>
+        <w:t xml:space="preserve"> Return center proposal was accepted on the basis of the analysis and is estimated to reduce costs by $3M annually</w:t>
       </w:r>
       <w:r>
         <w:rPr>
@@ -1291,7 +1324,29 @@
                 <w:szCs w:val="20"/>
                 <w:shd w:val="clear" w:color="auto" w:fill="FFFFFF"/>
               </w:rPr>
-              <w:t>What is most impressive about Josiah is his genuine intellectual curiosity and his ability to solve complex problems in clever ways…. He'll make you love what you do just because he does too.</w:t>
+              <w:t xml:space="preserve">What </w:t>
+            </w:r>
+            <w:proofErr w:type="gramStart"/>
+            <w:r>
+              <w:rPr>
+                <w:rFonts w:ascii="Tahoma" w:hAnsi="Tahoma" w:cs="Tahoma"/>
+                <w:i/>
+                <w:sz w:val="18"/>
+                <w:szCs w:val="20"/>
+                <w:shd w:val="clear" w:color="auto" w:fill="FFFFFF"/>
+              </w:rPr>
+              <w:t>is</w:t>
+            </w:r>
+            <w:proofErr w:type="gramEnd"/>
+            <w:r>
+              <w:rPr>
+                <w:rFonts w:ascii="Tahoma" w:hAnsi="Tahoma" w:cs="Tahoma"/>
+                <w:i/>
+                <w:sz w:val="18"/>
+                <w:szCs w:val="20"/>
+                <w:shd w:val="clear" w:color="auto" w:fill="FFFFFF"/>
+              </w:rPr>
+              <w:t xml:space="preserve"> most impressive about Josiah is his genuine intellectual curiosity and his ability to solve complex problems in clever ways…. He'll make you love what you do just because he does too.</w:t>
             </w:r>
           </w:p>
         </w:tc>
@@ -1794,12 +1849,9 @@
         <w:tblLook w:val="04A0" w:firstRow="1" w:lastRow="0" w:firstColumn="1" w:lastColumn="0" w:noHBand="0" w:noVBand="1"/>
       </w:tblPr>
       <w:tblGrid>
-        <w:gridCol w:w="3438"/>
-        <w:gridCol w:w="270"/>
-        <w:gridCol w:w="1980"/>
-        <w:gridCol w:w="216"/>
-        <w:gridCol w:w="1944"/>
-        <w:gridCol w:w="252"/>
+        <w:gridCol w:w="3708"/>
+        <w:gridCol w:w="2196"/>
+        <w:gridCol w:w="2196"/>
         <w:gridCol w:w="2196"/>
       </w:tblGrid>
       <w:tr>
@@ -1808,50 +1860,11 @@
         </w:trPr>
         <w:tc>
           <w:tcPr>
-            <w:tcW w:w="3438" w:type="dxa"/>
-          </w:tcPr>
-          <w:p>
-            <w:pPr>
-              <w:spacing w:before="120" w:line="276" w:lineRule="auto"/>
-              <w:rPr>
-                <w:rFonts w:ascii="Tahoma" w:hAnsi="Tahoma" w:cs="Tahoma"/>
-                <w:b/>
-                <w:smallCaps/>
-                <w:sz w:val="32"/>
-              </w:rPr>
-            </w:pPr>
-            <w:r>
-              <w:rPr>
-                <w:rFonts w:ascii="Tahoma" w:hAnsi="Tahoma" w:cs="Tahoma"/>
-                <w:b/>
-                <w:smallCaps/>
-                <w:sz w:val="32"/>
-              </w:rPr>
-              <w:t>Skills</w:t>
-            </w:r>
-          </w:p>
-        </w:tc>
-        <w:tc>
-          <w:tcPr>
-            <w:tcW w:w="2250" w:type="dxa"/>
-            <w:gridSpan w:val="2"/>
-          </w:tcPr>
-          <w:p>
-            <w:pPr>
-              <w:spacing w:before="120" w:line="276" w:lineRule="auto"/>
-              <w:rPr>
-                <w:rFonts w:ascii="Tahoma" w:hAnsi="Tahoma" w:cs="Tahoma"/>
-                <w:b/>
-                <w:smallCaps/>
-                <w:sz w:val="32"/>
-              </w:rPr>
-            </w:pPr>
-          </w:p>
-        </w:tc>
-        <w:tc>
-          <w:tcPr>
-            <w:tcW w:w="2160" w:type="dxa"/>
-            <w:gridSpan w:val="2"/>
+            <w:tcW w:w="10296" w:type="dxa"/>
+            <w:gridSpan w:val="4"/>
+            <w:tcBorders>
+              <w:bottom w:val="single" w:sz="4" w:space="0" w:color="auto"/>
+            </w:tcBorders>
           </w:tcPr>
           <w:p>
             <w:pPr>
@@ -1863,23 +1876,15 @@
                 <w:sz w:val="32"/>
               </w:rPr>
             </w:pPr>
-          </w:p>
-        </w:tc>
-        <w:tc>
-          <w:tcPr>
-            <w:tcW w:w="2448" w:type="dxa"/>
-            <w:gridSpan w:val="2"/>
-          </w:tcPr>
-          <w:p>
-            <w:pPr>
-              <w:spacing w:before="120"/>
+            <w:r>
               <w:rPr>
                 <w:rFonts w:ascii="Tahoma" w:hAnsi="Tahoma" w:cs="Tahoma"/>
                 <w:b/>
                 <w:smallCaps/>
                 <w:sz w:val="32"/>
               </w:rPr>
-            </w:pPr>
+              <w:t>Skills</w:t>
+            </w:r>
           </w:p>
         </w:tc>
       </w:tr>
@@ -1890,7 +1895,6 @@
         <w:tc>
           <w:tcPr>
             <w:tcW w:w="3708" w:type="dxa"/>
-            <w:gridSpan w:val="2"/>
           </w:tcPr>
           <w:p>
             <w:pPr>
@@ -1918,6 +1922,7 @@
                 <w:numId w:val="8"/>
               </w:numPr>
               <w:spacing w:before="60" w:line="276" w:lineRule="auto"/>
+              <w:ind w:left="252" w:hanging="252"/>
               <w:contextualSpacing w:val="0"/>
               <w:rPr>
                 <w:rFonts w:ascii="Tahoma" w:hAnsi="Tahoma" w:cs="Tahoma"/>
@@ -1940,6 +1945,7 @@
                 <w:numId w:val="8"/>
               </w:numPr>
               <w:spacing w:before="60" w:line="276" w:lineRule="auto"/>
+              <w:ind w:left="252" w:hanging="252"/>
               <w:contextualSpacing w:val="0"/>
               <w:rPr>
                 <w:rFonts w:ascii="Tahoma" w:hAnsi="Tahoma" w:cs="Tahoma"/>
@@ -1962,6 +1968,7 @@
                 <w:numId w:val="8"/>
               </w:numPr>
               <w:spacing w:before="60" w:line="276" w:lineRule="auto"/>
+              <w:ind w:left="252" w:hanging="252"/>
               <w:contextualSpacing w:val="0"/>
               <w:rPr>
                 <w:rFonts w:ascii="Tahoma" w:hAnsi="Tahoma" w:cs="Tahoma"/>
@@ -1984,6 +1991,7 @@
                 <w:numId w:val="8"/>
               </w:numPr>
               <w:spacing w:before="60" w:line="276" w:lineRule="auto"/>
+              <w:ind w:left="252" w:hanging="252"/>
               <w:contextualSpacing w:val="0"/>
               <w:rPr>
                 <w:rFonts w:ascii="Tahoma" w:hAnsi="Tahoma" w:cs="Tahoma"/>
@@ -2006,6 +2014,7 @@
                 <w:numId w:val="8"/>
               </w:numPr>
               <w:spacing w:before="60" w:line="276" w:lineRule="auto"/>
+              <w:ind w:left="252" w:hanging="252"/>
               <w:contextualSpacing w:val="0"/>
               <w:rPr>
                 <w:rFonts w:ascii="Tahoma" w:hAnsi="Tahoma" w:cs="Tahoma"/>
@@ -2042,6 +2051,7 @@
                 <w:numId w:val="8"/>
               </w:numPr>
               <w:spacing w:before="60" w:line="276" w:lineRule="auto"/>
+              <w:ind w:left="252" w:hanging="252"/>
               <w:contextualSpacing w:val="0"/>
               <w:rPr>
                 <w:rFonts w:ascii="Tahoma" w:hAnsi="Tahoma" w:cs="Tahoma"/>
@@ -2078,6 +2088,7 @@
                 <w:numId w:val="8"/>
               </w:numPr>
               <w:spacing w:before="60" w:line="276" w:lineRule="auto"/>
+              <w:ind w:left="252" w:hanging="252"/>
               <w:contextualSpacing w:val="0"/>
               <w:rPr>
                 <w:rFonts w:ascii="Tahoma" w:hAnsi="Tahoma" w:cs="Tahoma"/>
@@ -2105,7 +2116,6 @@
         <w:tc>
           <w:tcPr>
             <w:tcW w:w="2196" w:type="dxa"/>
-            <w:gridSpan w:val="2"/>
           </w:tcPr>
           <w:p>
             <w:pPr>
@@ -2140,7 +2150,7 @@
                 <w:numId w:val="8"/>
               </w:numPr>
               <w:spacing w:before="60" w:line="276" w:lineRule="auto"/>
-              <w:ind w:left="432" w:hanging="270"/>
+              <w:ind w:left="252" w:hanging="252"/>
               <w:contextualSpacing w:val="0"/>
               <w:rPr>
                 <w:rFonts w:ascii="Tahoma" w:hAnsi="Tahoma" w:cs="Tahoma"/>
@@ -2170,19 +2180,28 @@
                 <w:numId w:val="8"/>
               </w:numPr>
               <w:spacing w:before="60" w:line="276" w:lineRule="auto"/>
-              <w:ind w:left="432" w:hanging="270"/>
+              <w:ind w:left="252" w:hanging="252"/>
               <w:contextualSpacing w:val="0"/>
               <w:rPr>
                 <w:rFonts w:ascii="Tahoma" w:hAnsi="Tahoma" w:cs="Tahoma"/>
                 <w:sz w:val="18"/>
               </w:rPr>
             </w:pPr>
-            <w:r>
-              <w:rPr>
-                <w:rFonts w:ascii="Tahoma" w:hAnsi="Tahoma" w:cs="Tahoma"/>
-                <w:sz w:val="18"/>
-              </w:rPr>
-              <w:t>Scikit-learn</w:t>
+            <w:proofErr w:type="spellStart"/>
+            <w:r>
+              <w:rPr>
+                <w:rFonts w:ascii="Tahoma" w:hAnsi="Tahoma" w:cs="Tahoma"/>
+                <w:sz w:val="18"/>
+              </w:rPr>
+              <w:t>Scikit</w:t>
+            </w:r>
+            <w:proofErr w:type="spellEnd"/>
+            <w:r>
+              <w:rPr>
+                <w:rFonts w:ascii="Tahoma" w:hAnsi="Tahoma" w:cs="Tahoma"/>
+                <w:sz w:val="18"/>
+              </w:rPr>
+              <w:t>-learn</w:t>
             </w:r>
             <w:r>
               <w:rPr>
@@ -2200,13 +2219,14 @@
                 <w:numId w:val="8"/>
               </w:numPr>
               <w:spacing w:before="60" w:line="276" w:lineRule="auto"/>
-              <w:ind w:left="432" w:hanging="270"/>
+              <w:ind w:left="252" w:hanging="252"/>
               <w:contextualSpacing w:val="0"/>
               <w:rPr>
                 <w:rFonts w:ascii="Tahoma" w:hAnsi="Tahoma" w:cs="Tahoma"/>
                 <w:sz w:val="18"/>
               </w:rPr>
             </w:pPr>
+            <w:proofErr w:type="spellStart"/>
             <w:r>
               <w:rPr>
                 <w:rFonts w:ascii="Tahoma" w:hAnsi="Tahoma" w:cs="Tahoma"/>
@@ -2214,6 +2234,7 @@
               </w:rPr>
               <w:t>StatsModels</w:t>
             </w:r>
+            <w:proofErr w:type="spellEnd"/>
             <w:r>
               <w:rPr>
                 <w:rFonts w:ascii="Tahoma" w:hAnsi="Tahoma" w:cs="Tahoma"/>
@@ -2230,20 +2251,22 @@
                 <w:numId w:val="8"/>
               </w:numPr>
               <w:spacing w:before="60" w:line="276" w:lineRule="auto"/>
-              <w:ind w:left="432" w:hanging="270"/>
+              <w:ind w:left="252" w:hanging="252"/>
               <w:contextualSpacing w:val="0"/>
               <w:rPr>
                 <w:rFonts w:ascii="Tahoma" w:hAnsi="Tahoma" w:cs="Tahoma"/>
                 <w:sz w:val="18"/>
               </w:rPr>
             </w:pPr>
-            <w:r>
-              <w:rPr>
-                <w:rFonts w:ascii="Tahoma" w:hAnsi="Tahoma" w:cs="Tahoma"/>
-                <w:sz w:val="18"/>
-              </w:rPr>
-              <w:t>Beautiful Soup</w:t>
-            </w:r>
+            <w:proofErr w:type="spellStart"/>
+            <w:r>
+              <w:rPr>
+                <w:rFonts w:ascii="Tahoma" w:hAnsi="Tahoma" w:cs="Tahoma"/>
+                <w:sz w:val="18"/>
+              </w:rPr>
+              <w:t>NumPy</w:t>
+            </w:r>
+            <w:proofErr w:type="spellEnd"/>
             <w:r>
               <w:rPr>
                 <w:rFonts w:ascii="Tahoma" w:hAnsi="Tahoma" w:cs="Tahoma"/>
@@ -2260,20 +2283,22 @@
                 <w:numId w:val="8"/>
               </w:numPr>
               <w:spacing w:before="60" w:line="276" w:lineRule="auto"/>
-              <w:ind w:left="432" w:hanging="270"/>
+              <w:ind w:left="252" w:hanging="252"/>
               <w:contextualSpacing w:val="0"/>
               <w:rPr>
                 <w:rFonts w:ascii="Tahoma" w:hAnsi="Tahoma" w:cs="Tahoma"/>
                 <w:sz w:val="18"/>
               </w:rPr>
             </w:pPr>
-            <w:r>
-              <w:rPr>
-                <w:rFonts w:ascii="Tahoma" w:hAnsi="Tahoma" w:cs="Tahoma"/>
-                <w:sz w:val="18"/>
-              </w:rPr>
-              <w:t>NumPy</w:t>
-            </w:r>
+            <w:proofErr w:type="spellStart"/>
+            <w:r>
+              <w:rPr>
+                <w:rFonts w:ascii="Tahoma" w:hAnsi="Tahoma" w:cs="Tahoma"/>
+                <w:sz w:val="18"/>
+              </w:rPr>
+              <w:t>Matplotlib</w:t>
+            </w:r>
+            <w:proofErr w:type="spellEnd"/>
             <w:r>
               <w:rPr>
                 <w:rFonts w:ascii="Tahoma" w:hAnsi="Tahoma" w:cs="Tahoma"/>
@@ -2290,7 +2315,7 @@
                 <w:numId w:val="8"/>
               </w:numPr>
               <w:spacing w:before="60" w:line="276" w:lineRule="auto"/>
-              <w:ind w:left="432" w:hanging="270"/>
+              <w:ind w:left="252" w:hanging="252"/>
               <w:contextualSpacing w:val="0"/>
               <w:rPr>
                 <w:rFonts w:ascii="Tahoma" w:hAnsi="Tahoma" w:cs="Tahoma"/>
@@ -2302,7 +2327,7 @@
                 <w:rFonts w:ascii="Tahoma" w:hAnsi="Tahoma" w:cs="Tahoma"/>
                 <w:sz w:val="18"/>
               </w:rPr>
-              <w:t>Matplotlib</w:t>
+              <w:t>Beautiful Soup</w:t>
             </w:r>
             <w:r>
               <w:rPr>
@@ -2320,7 +2345,7 @@
                 <w:numId w:val="8"/>
               </w:numPr>
               <w:spacing w:before="60" w:line="276" w:lineRule="auto"/>
-              <w:ind w:left="432" w:hanging="270"/>
+              <w:ind w:left="252" w:hanging="252"/>
               <w:contextualSpacing w:val="0"/>
               <w:rPr>
                 <w:rFonts w:ascii="Tahoma" w:hAnsi="Tahoma" w:cs="Tahoma"/>
@@ -2332,14 +2357,16 @@
                 <w:rFonts w:ascii="Tahoma" w:hAnsi="Tahoma" w:cs="Tahoma"/>
                 <w:sz w:val="18"/>
               </w:rPr>
-              <w:t>NLTK</w:t>
-            </w:r>
-            <w:r>
-              <w:rPr>
-                <w:rFonts w:ascii="Tahoma" w:hAnsi="Tahoma" w:cs="Tahoma"/>
-                <w:sz w:val="18"/>
-              </w:rPr>
-              <w:t xml:space="preserve"> </w:t>
+              <w:t>Re</w:t>
+            </w:r>
+            <w:bookmarkStart w:id="0" w:name="_GoBack"/>
+            <w:bookmarkEnd w:id="0"/>
+            <w:r>
+              <w:rPr>
+                <w:rFonts w:ascii="Tahoma" w:hAnsi="Tahoma" w:cs="Tahoma"/>
+                <w:sz w:val="18"/>
+              </w:rPr>
+              <w:t>quests</w:t>
             </w:r>
           </w:p>
           <w:p>
@@ -2350,7 +2377,7 @@
                 <w:numId w:val="8"/>
               </w:numPr>
               <w:spacing w:before="60" w:line="276" w:lineRule="auto"/>
-              <w:ind w:left="432" w:hanging="270"/>
+              <w:ind w:left="252" w:hanging="252"/>
               <w:contextualSpacing w:val="0"/>
               <w:rPr>
                 <w:rFonts w:ascii="Tahoma" w:hAnsi="Tahoma" w:cs="Tahoma"/>
@@ -2362,7 +2389,14 @@
                 <w:rFonts w:ascii="Tahoma" w:hAnsi="Tahoma" w:cs="Tahoma"/>
                 <w:sz w:val="18"/>
               </w:rPr>
-              <w:t>Requests</w:t>
+              <w:t>NLTK</w:t>
+            </w:r>
+            <w:r>
+              <w:rPr>
+                <w:rFonts w:ascii="Tahoma" w:hAnsi="Tahoma" w:cs="Tahoma"/>
+                <w:sz w:val="18"/>
+              </w:rPr>
+              <w:t xml:space="preserve"> </w:t>
             </w:r>
           </w:p>
           <w:p>
@@ -2373,7 +2407,7 @@
                 <w:numId w:val="8"/>
               </w:numPr>
               <w:spacing w:before="60" w:line="276" w:lineRule="auto"/>
-              <w:ind w:left="432" w:hanging="270"/>
+              <w:ind w:left="252" w:hanging="252"/>
               <w:contextualSpacing w:val="0"/>
               <w:rPr>
                 <w:rFonts w:ascii="Tahoma" w:hAnsi="Tahoma" w:cs="Tahoma"/>
@@ -2392,7 +2426,6 @@
         <w:tc>
           <w:tcPr>
             <w:tcW w:w="2196" w:type="dxa"/>
-            <w:gridSpan w:val="2"/>
           </w:tcPr>
           <w:p>
             <w:pPr>
@@ -2420,19 +2453,28 @@
                 <w:numId w:val="8"/>
               </w:numPr>
               <w:spacing w:before="60" w:line="276" w:lineRule="auto"/>
-              <w:ind w:left="432" w:hanging="270"/>
+              <w:ind w:left="252" w:hanging="252"/>
               <w:contextualSpacing w:val="0"/>
               <w:rPr>
                 <w:rFonts w:ascii="Tahoma" w:hAnsi="Tahoma" w:cs="Tahoma"/>
                 <w:sz w:val="18"/>
               </w:rPr>
             </w:pPr>
-            <w:r>
-              <w:rPr>
-                <w:rFonts w:ascii="Tahoma" w:hAnsi="Tahoma" w:cs="Tahoma"/>
-                <w:sz w:val="18"/>
-              </w:rPr>
-              <w:t xml:space="preserve">dplyr </w:t>
+            <w:proofErr w:type="spellStart"/>
+            <w:r>
+              <w:rPr>
+                <w:rFonts w:ascii="Tahoma" w:hAnsi="Tahoma" w:cs="Tahoma"/>
+                <w:sz w:val="18"/>
+              </w:rPr>
+              <w:t>dplyr</w:t>
+            </w:r>
+            <w:proofErr w:type="spellEnd"/>
+            <w:r>
+              <w:rPr>
+                <w:rFonts w:ascii="Tahoma" w:hAnsi="Tahoma" w:cs="Tahoma"/>
+                <w:sz w:val="18"/>
+              </w:rPr>
+              <w:t xml:space="preserve"> </w:t>
             </w:r>
           </w:p>
           <w:p>
@@ -2443,13 +2485,14 @@
                 <w:numId w:val="8"/>
               </w:numPr>
               <w:spacing w:before="60" w:line="276" w:lineRule="auto"/>
-              <w:ind w:left="432" w:hanging="270"/>
+              <w:ind w:left="252" w:hanging="252"/>
               <w:contextualSpacing w:val="0"/>
               <w:rPr>
                 <w:rFonts w:ascii="Tahoma" w:hAnsi="Tahoma" w:cs="Tahoma"/>
                 <w:sz w:val="18"/>
               </w:rPr>
             </w:pPr>
+            <w:proofErr w:type="spellStart"/>
             <w:r>
               <w:rPr>
                 <w:rFonts w:ascii="Tahoma" w:hAnsi="Tahoma" w:cs="Tahoma"/>
@@ -2457,6 +2500,7 @@
               </w:rPr>
               <w:t>plyr</w:t>
             </w:r>
+            <w:proofErr w:type="spellEnd"/>
           </w:p>
           <w:p>
             <w:pPr>
@@ -2466,13 +2510,14 @@
                 <w:numId w:val="8"/>
               </w:numPr>
               <w:spacing w:before="60" w:line="276" w:lineRule="auto"/>
-              <w:ind w:left="432" w:hanging="270"/>
+              <w:ind w:left="252" w:hanging="252"/>
               <w:contextualSpacing w:val="0"/>
               <w:rPr>
                 <w:rFonts w:ascii="Tahoma" w:hAnsi="Tahoma" w:cs="Tahoma"/>
                 <w:sz w:val="18"/>
               </w:rPr>
             </w:pPr>
+            <w:proofErr w:type="spellStart"/>
             <w:r>
               <w:rPr>
                 <w:rFonts w:ascii="Tahoma" w:hAnsi="Tahoma" w:cs="Tahoma"/>
@@ -2480,6 +2525,7 @@
               </w:rPr>
               <w:t>rpart</w:t>
             </w:r>
+            <w:proofErr w:type="spellEnd"/>
             <w:r>
               <w:rPr>
                 <w:rFonts w:ascii="Tahoma" w:hAnsi="Tahoma" w:cs="Tahoma"/>
@@ -2496,7 +2542,7 @@
                 <w:numId w:val="8"/>
               </w:numPr>
               <w:spacing w:before="60" w:line="276" w:lineRule="auto"/>
-              <w:ind w:left="432" w:hanging="270"/>
+              <w:ind w:left="252" w:hanging="252"/>
               <w:contextualSpacing w:val="0"/>
               <w:rPr>
                 <w:rFonts w:ascii="Tahoma" w:hAnsi="Tahoma" w:cs="Tahoma"/>
@@ -2526,7 +2572,7 @@
                 <w:numId w:val="8"/>
               </w:numPr>
               <w:spacing w:before="60" w:line="276" w:lineRule="auto"/>
-              <w:ind w:left="432" w:hanging="270"/>
+              <w:ind w:left="252" w:hanging="252"/>
               <w:contextualSpacing w:val="0"/>
               <w:rPr>
                 <w:rFonts w:ascii="Tahoma" w:hAnsi="Tahoma" w:cs="Tahoma"/>
@@ -2549,7 +2595,7 @@
                 <w:numId w:val="8"/>
               </w:numPr>
               <w:spacing w:before="60" w:line="276" w:lineRule="auto"/>
-              <w:ind w:left="432" w:hanging="270"/>
+              <w:ind w:left="252" w:hanging="252"/>
               <w:contextualSpacing w:val="0"/>
               <w:rPr>
                 <w:rFonts w:ascii="Tahoma" w:hAnsi="Tahoma" w:cs="Tahoma"/>
@@ -2579,13 +2625,14 @@
                 <w:numId w:val="8"/>
               </w:numPr>
               <w:spacing w:before="60" w:line="276" w:lineRule="auto"/>
-              <w:ind w:left="432" w:hanging="270"/>
+              <w:ind w:left="252" w:hanging="252"/>
               <w:contextualSpacing w:val="0"/>
               <w:rPr>
                 <w:rFonts w:ascii="Tahoma" w:hAnsi="Tahoma" w:cs="Tahoma"/>
                 <w:sz w:val="18"/>
               </w:rPr>
             </w:pPr>
+            <w:proofErr w:type="spellStart"/>
             <w:r>
               <w:rPr>
                 <w:rFonts w:ascii="Tahoma" w:hAnsi="Tahoma" w:cs="Tahoma"/>
@@ -2593,6 +2640,7 @@
               </w:rPr>
               <w:t>randomForest</w:t>
             </w:r>
+            <w:proofErr w:type="spellEnd"/>
             <w:r>
               <w:rPr>
                 <w:rFonts w:ascii="Tahoma" w:hAnsi="Tahoma" w:cs="Tahoma"/>
@@ -2632,7 +2680,7 @@
                 <w:numId w:val="8"/>
               </w:numPr>
               <w:spacing w:before="60" w:line="276" w:lineRule="auto"/>
-              <w:ind w:left="432" w:hanging="270"/>
+              <w:ind w:left="252" w:hanging="252"/>
               <w:contextualSpacing w:val="0"/>
               <w:rPr>
                 <w:rFonts w:ascii="Tahoma" w:hAnsi="Tahoma" w:cs="Tahoma"/>
@@ -2655,7 +2703,7 @@
                 <w:numId w:val="8"/>
               </w:numPr>
               <w:spacing w:before="60" w:line="276" w:lineRule="auto"/>
-              <w:ind w:left="432" w:hanging="270"/>
+              <w:ind w:left="252" w:hanging="252"/>
               <w:contextualSpacing w:val="0"/>
               <w:rPr>
                 <w:rFonts w:ascii="Tahoma" w:hAnsi="Tahoma" w:cs="Tahoma"/>
@@ -2692,26 +2740,44 @@
                 <w:numId w:val="8"/>
               </w:numPr>
               <w:spacing w:before="60" w:line="276" w:lineRule="auto"/>
-              <w:ind w:left="432" w:hanging="270"/>
+              <w:ind w:left="252" w:hanging="252"/>
               <w:contextualSpacing w:val="0"/>
               <w:rPr>
                 <w:rFonts w:ascii="Tahoma" w:hAnsi="Tahoma" w:cs="Tahoma"/>
                 <w:sz w:val="18"/>
               </w:rPr>
             </w:pPr>
-            <w:r>
-              <w:rPr>
-                <w:rFonts w:ascii="Tahoma" w:hAnsi="Tahoma" w:cs="Tahoma"/>
-                <w:sz w:val="18"/>
-              </w:rPr>
-              <w:t xml:space="preserve">Git / </w:t>
-            </w:r>
-            <w:r>
-              <w:rPr>
-                <w:rFonts w:ascii="Tahoma" w:hAnsi="Tahoma" w:cs="Tahoma"/>
-                <w:sz w:val="18"/>
-              </w:rPr>
-              <w:t xml:space="preserve">Github </w:t>
+            <w:proofErr w:type="spellStart"/>
+            <w:r>
+              <w:rPr>
+                <w:rFonts w:ascii="Tahoma" w:hAnsi="Tahoma" w:cs="Tahoma"/>
+                <w:sz w:val="18"/>
+              </w:rPr>
+              <w:t>Git</w:t>
+            </w:r>
+            <w:proofErr w:type="spellEnd"/>
+            <w:r>
+              <w:rPr>
+                <w:rFonts w:ascii="Tahoma" w:hAnsi="Tahoma" w:cs="Tahoma"/>
+                <w:sz w:val="18"/>
+              </w:rPr>
+              <w:t xml:space="preserve"> / </w:t>
+            </w:r>
+            <w:proofErr w:type="spellStart"/>
+            <w:r>
+              <w:rPr>
+                <w:rFonts w:ascii="Tahoma" w:hAnsi="Tahoma" w:cs="Tahoma"/>
+                <w:sz w:val="18"/>
+              </w:rPr>
+              <w:t>Github</w:t>
+            </w:r>
+            <w:proofErr w:type="spellEnd"/>
+            <w:r>
+              <w:rPr>
+                <w:rFonts w:ascii="Tahoma" w:hAnsi="Tahoma" w:cs="Tahoma"/>
+                <w:sz w:val="18"/>
+              </w:rPr>
+              <w:t xml:space="preserve"> </w:t>
             </w:r>
             <w:r>
               <w:rPr>
@@ -2729,19 +2795,28 @@
                 <w:numId w:val="8"/>
               </w:numPr>
               <w:spacing w:before="60" w:line="276" w:lineRule="auto"/>
-              <w:ind w:left="432" w:hanging="270"/>
+              <w:ind w:left="252" w:hanging="252"/>
               <w:contextualSpacing w:val="0"/>
               <w:rPr>
                 <w:rFonts w:ascii="Tahoma" w:hAnsi="Tahoma" w:cs="Tahoma"/>
                 <w:sz w:val="18"/>
               </w:rPr>
             </w:pPr>
-            <w:r>
-              <w:rPr>
-                <w:rFonts w:ascii="Tahoma" w:hAnsi="Tahoma" w:cs="Tahoma"/>
-                <w:sz w:val="18"/>
-              </w:rPr>
-              <w:t xml:space="preserve">Matlab </w:t>
+            <w:proofErr w:type="spellStart"/>
+            <w:r>
+              <w:rPr>
+                <w:rFonts w:ascii="Tahoma" w:hAnsi="Tahoma" w:cs="Tahoma"/>
+                <w:sz w:val="18"/>
+              </w:rPr>
+              <w:t>Matlab</w:t>
+            </w:r>
+            <w:proofErr w:type="spellEnd"/>
+            <w:r>
+              <w:rPr>
+                <w:rFonts w:ascii="Tahoma" w:hAnsi="Tahoma" w:cs="Tahoma"/>
+                <w:sz w:val="18"/>
+              </w:rPr>
+              <w:t xml:space="preserve"> </w:t>
             </w:r>
             <w:r>
               <w:rPr>
@@ -2759,7 +2834,7 @@
                 <w:numId w:val="8"/>
               </w:numPr>
               <w:spacing w:before="60" w:line="276" w:lineRule="auto"/>
-              <w:ind w:left="432" w:hanging="270"/>
+              <w:ind w:left="252" w:hanging="252"/>
               <w:contextualSpacing w:val="0"/>
               <w:rPr>
                 <w:rFonts w:ascii="Tahoma" w:hAnsi="Tahoma" w:cs="Tahoma"/>
@@ -2782,7 +2857,7 @@
                 <w:numId w:val="8"/>
               </w:numPr>
               <w:spacing w:before="60" w:line="276" w:lineRule="auto"/>
-              <w:ind w:left="432" w:hanging="270"/>
+              <w:ind w:left="252" w:hanging="252"/>
               <w:contextualSpacing w:val="0"/>
               <w:rPr>
                 <w:rFonts w:ascii="Tahoma" w:hAnsi="Tahoma" w:cs="Tahoma"/>
@@ -2796,8 +2871,6 @@
               </w:rPr>
               <w:t>SQL</w:t>
             </w:r>
-            <w:bookmarkStart w:id="0" w:name="_GoBack"/>
-            <w:bookmarkEnd w:id="0"/>
           </w:p>
         </w:tc>
       </w:tr>
@@ -5735,7 +5808,7 @@
 </file>
 
 <file path=customXml/itemProps1.xml><?xml version="1.0" encoding="utf-8"?>
-<ds:datastoreItem xmlns:ds="http://schemas.openxmlformats.org/officeDocument/2006/customXml" ds:itemID="{EAEFEA30-DF13-4479-872E-81BDC643A83A}">
+<ds:datastoreItem xmlns:ds="http://schemas.openxmlformats.org/officeDocument/2006/customXml" ds:itemID="{7FE34B6B-34B8-4974-8BF2-6718552D2DEF}">
   <ds:schemaRefs>
     <ds:schemaRef ds:uri="http://schemas.openxmlformats.org/officeDocument/2006/bibliography"/>
   </ds:schemaRefs>

</xml_diff>